<commit_message>
modify relations in ERD_5.docx file & update diagram
</commit_message>
<xml_diff>
--- a/ERD/ERD_5.docx
+++ b/ERD/ERD_5.docx
@@ -139,8 +139,14 @@
         <w:tabs>
           <w:tab w:val="left" w:pos="3660"/>
         </w:tabs>
-      </w:pPr>
-      <w:r>
+        <w:rPr>
+          <w:lang w:val="en-GB"/>
+        </w:rPr>
+      </w:pPr>
+      <w:r>
+        <w:rPr>
+          <w:lang w:val="en-GB"/>
+        </w:rPr>
         <w:t>@startuml</w:t>
       </w:r>
     </w:p>
@@ -149,56 +155,224 @@
         <w:tabs>
           <w:tab w:val="left" w:pos="3660"/>
         </w:tabs>
-      </w:pPr>
+        <w:rPr>
+          <w:lang w:val="en-GB"/>
+        </w:rPr>
+      </w:pPr>
+      <w:r>
+        <w:rPr>
+          <w:lang w:val="en-GB"/>
+        </w:rPr>
+        <w:t xml:space="preserve">entity </w:t>
+      </w:r>
       <w:proofErr w:type="spellStart"/>
       <w:r>
-        <w:t>entity</w:t>
+        <w:rPr>
+          <w:lang w:val="en-GB"/>
+        </w:rPr>
+        <w:t>Konto</w:t>
       </w:r>
       <w:proofErr w:type="spellEnd"/>
       <w:r>
-        <w:t xml:space="preserve"> Konto {</w:t>
-      </w:r>
-    </w:p>
-    <w:p>
-      <w:pPr>
-        <w:tabs>
-          <w:tab w:val="left" w:pos="3660"/>
-        </w:tabs>
-      </w:pPr>
-      <w:r>
-        <w:t xml:space="preserve">  * id: </w:t>
+        <w:rPr>
+          <w:lang w:val="en-GB"/>
+        </w:rPr>
+        <w:t xml:space="preserve"> {</w:t>
+      </w:r>
+    </w:p>
+    <w:p>
+      <w:pPr>
+        <w:tabs>
+          <w:tab w:val="left" w:pos="3660"/>
+        </w:tabs>
+        <w:rPr>
+          <w:lang w:val="en-GB"/>
+        </w:rPr>
+      </w:pPr>
+      <w:r>
+        <w:rPr>
+          <w:lang w:val="en-GB"/>
+        </w:rPr>
+        <w:t xml:space="preserve">  * id: int</w:t>
+      </w:r>
+    </w:p>
+    <w:p>
+      <w:pPr>
+        <w:tabs>
+          <w:tab w:val="left" w:pos="3660"/>
+        </w:tabs>
+        <w:rPr>
+          <w:lang w:val="en-GB"/>
+        </w:rPr>
+      </w:pPr>
+      <w:r>
+        <w:rPr>
+          <w:lang w:val="en-GB"/>
+        </w:rPr>
+        <w:t xml:space="preserve">  * email: string</w:t>
+      </w:r>
+    </w:p>
+    <w:p>
+      <w:pPr>
+        <w:tabs>
+          <w:tab w:val="left" w:pos="3660"/>
+        </w:tabs>
+        <w:rPr>
+          <w:lang w:val="en-GB"/>
+        </w:rPr>
+      </w:pPr>
+      <w:r>
+        <w:rPr>
+          <w:lang w:val="en-GB"/>
+        </w:rPr>
+        <w:t xml:space="preserve">  * </w:t>
       </w:r>
       <w:proofErr w:type="spellStart"/>
       <w:r>
-        <w:t>int</w:t>
+        <w:rPr>
+          <w:lang w:val="en-GB"/>
+        </w:rPr>
+        <w:t>haslo</w:t>
       </w:r>
       <w:proofErr w:type="spellEnd"/>
-    </w:p>
-    <w:p>
-      <w:pPr>
-        <w:tabs>
-          <w:tab w:val="left" w:pos="3660"/>
-        </w:tabs>
-      </w:pPr>
-      <w:r>
-        <w:t xml:space="preserve">  * email: string</w:t>
-      </w:r>
-    </w:p>
-    <w:p>
-      <w:pPr>
-        <w:tabs>
-          <w:tab w:val="left" w:pos="3660"/>
-        </w:tabs>
-      </w:pPr>
-      <w:r>
+      <w:r>
+        <w:rPr>
+          <w:lang w:val="en-GB"/>
+        </w:rPr>
+        <w:t>: string</w:t>
+      </w:r>
+    </w:p>
+    <w:p>
+      <w:pPr>
+        <w:tabs>
+          <w:tab w:val="left" w:pos="3660"/>
+        </w:tabs>
+        <w:rPr>
+          <w:lang w:val="en-GB"/>
+        </w:rPr>
+      </w:pPr>
+      <w:r>
+        <w:rPr>
+          <w:lang w:val="en-GB"/>
+        </w:rPr>
+        <w:t xml:space="preserve">  --</w:t>
+      </w:r>
+    </w:p>
+    <w:p>
+      <w:pPr>
+        <w:tabs>
+          <w:tab w:val="left" w:pos="3660"/>
+        </w:tabs>
+        <w:rPr>
+          <w:lang w:val="en-GB"/>
+        </w:rPr>
+      </w:pPr>
+      <w:r>
+        <w:rPr>
+          <w:lang w:val="en-GB"/>
+        </w:rPr>
         <w:t xml:space="preserve">  * </w:t>
       </w:r>
       <w:proofErr w:type="spellStart"/>
       <w:r>
-        <w:t>haslo</w:t>
+        <w:rPr>
+          <w:lang w:val="en-GB"/>
+        </w:rPr>
+        <w:t>student_id</w:t>
       </w:r>
       <w:proofErr w:type="spellEnd"/>
       <w:r>
+        <w:rPr>
+          <w:lang w:val="en-GB"/>
+        </w:rPr>
+        <w:t>: int</w:t>
+      </w:r>
+    </w:p>
+    <w:p>
+      <w:pPr>
+        <w:tabs>
+          <w:tab w:val="left" w:pos="3660"/>
+        </w:tabs>
+        <w:rPr>
+          <w:lang w:val="en-GB"/>
+        </w:rPr>
+      </w:pPr>
+      <w:r>
+        <w:rPr>
+          <w:lang w:val="en-GB"/>
+        </w:rPr>
+        <w:t>}</w:t>
+      </w:r>
+    </w:p>
+    <w:p>
+      <w:pPr>
+        <w:tabs>
+          <w:tab w:val="left" w:pos="3660"/>
+        </w:tabs>
+        <w:rPr>
+          <w:lang w:val="en-GB"/>
+        </w:rPr>
+      </w:pPr>
+    </w:p>
+    <w:p>
+      <w:pPr>
+        <w:tabs>
+          <w:tab w:val="left" w:pos="3660"/>
+        </w:tabs>
+        <w:rPr>
+          <w:lang w:val="en-GB"/>
+        </w:rPr>
+      </w:pPr>
+      <w:r>
+        <w:rPr>
+          <w:lang w:val="en-GB"/>
+        </w:rPr>
+        <w:t>entity Student {</w:t>
+      </w:r>
+    </w:p>
+    <w:p>
+      <w:pPr>
+        <w:tabs>
+          <w:tab w:val="left" w:pos="3660"/>
+        </w:tabs>
+        <w:rPr>
+          <w:lang w:val="en-GB"/>
+        </w:rPr>
+      </w:pPr>
+      <w:r>
+        <w:rPr>
+          <w:lang w:val="en-GB"/>
+        </w:rPr>
+        <w:t xml:space="preserve">  * id: int</w:t>
+      </w:r>
+    </w:p>
+    <w:p>
+      <w:pPr>
+        <w:tabs>
+          <w:tab w:val="left" w:pos="3660"/>
+        </w:tabs>
+        <w:rPr>
+          <w:lang w:val="en-GB"/>
+        </w:rPr>
+      </w:pPr>
+      <w:r>
+        <w:rPr>
+          <w:lang w:val="en-GB"/>
+        </w:rPr>
+        <w:t xml:space="preserve">  * </w:t>
+      </w:r>
+      <w:proofErr w:type="spellStart"/>
+      <w:r>
+        <w:rPr>
+          <w:lang w:val="en-GB"/>
+        </w:rPr>
+        <w:t>imie</w:t>
+      </w:r>
+      <w:proofErr w:type="spellEnd"/>
+      <w:r>
+        <w:rPr>
+          <w:lang w:val="en-GB"/>
+        </w:rPr>
         <w:t>: string</w:t>
       </w:r>
     </w:p>
@@ -207,41 +381,104 @@
         <w:tabs>
           <w:tab w:val="left" w:pos="3660"/>
         </w:tabs>
-      </w:pPr>
-      <w:r>
-        <w:t xml:space="preserve">  --</w:t>
-      </w:r>
-    </w:p>
-    <w:p>
-      <w:pPr>
-        <w:tabs>
-          <w:tab w:val="left" w:pos="3660"/>
-        </w:tabs>
-      </w:pPr>
-      <w:r>
+        <w:rPr>
+          <w:lang w:val="en-GB"/>
+        </w:rPr>
+      </w:pPr>
+      <w:r>
+        <w:rPr>
+          <w:lang w:val="en-GB"/>
+        </w:rPr>
         <w:t xml:space="preserve">  * </w:t>
       </w:r>
       <w:proofErr w:type="spellStart"/>
       <w:r>
-        <w:t>student_id</w:t>
+        <w:rPr>
+          <w:lang w:val="en-GB"/>
+        </w:rPr>
+        <w:t>nazwisko</w:t>
       </w:r>
       <w:proofErr w:type="spellEnd"/>
       <w:r>
-        <w:t xml:space="preserve">: </w:t>
+        <w:rPr>
+          <w:lang w:val="en-GB"/>
+        </w:rPr>
+        <w:t>: string</w:t>
+      </w:r>
+    </w:p>
+    <w:p>
+      <w:pPr>
+        <w:tabs>
+          <w:tab w:val="left" w:pos="3660"/>
+        </w:tabs>
+        <w:rPr>
+          <w:lang w:val="en-GB"/>
+        </w:rPr>
+      </w:pPr>
+      <w:r>
+        <w:rPr>
+          <w:lang w:val="en-GB"/>
+        </w:rPr>
+        <w:t xml:space="preserve">  * </w:t>
       </w:r>
       <w:proofErr w:type="spellStart"/>
       <w:r>
-        <w:t>int</w:t>
+        <w:rPr>
+          <w:lang w:val="en-GB"/>
+        </w:rPr>
+        <w:t>adres</w:t>
       </w:r>
       <w:proofErr w:type="spellEnd"/>
-    </w:p>
-    <w:p>
-      <w:pPr>
-        <w:tabs>
-          <w:tab w:val="left" w:pos="3660"/>
-        </w:tabs>
-      </w:pPr>
-      <w:r>
+      <w:r>
+        <w:rPr>
+          <w:lang w:val="en-GB"/>
+        </w:rPr>
+        <w:t>: string</w:t>
+      </w:r>
+    </w:p>
+    <w:p>
+      <w:pPr>
+        <w:tabs>
+          <w:tab w:val="left" w:pos="3660"/>
+        </w:tabs>
+        <w:rPr>
+          <w:lang w:val="en-GB"/>
+        </w:rPr>
+      </w:pPr>
+      <w:r>
+        <w:rPr>
+          <w:lang w:val="en-GB"/>
+        </w:rPr>
+        <w:t xml:space="preserve">  * </w:t>
+      </w:r>
+      <w:proofErr w:type="spellStart"/>
+      <w:r>
+        <w:rPr>
+          <w:lang w:val="en-GB"/>
+        </w:rPr>
+        <w:t>numer_telefonu</w:t>
+      </w:r>
+      <w:proofErr w:type="spellEnd"/>
+      <w:r>
+        <w:rPr>
+          <w:lang w:val="en-GB"/>
+        </w:rPr>
+        <w:t>: string</w:t>
+      </w:r>
+    </w:p>
+    <w:p>
+      <w:pPr>
+        <w:tabs>
+          <w:tab w:val="left" w:pos="3660"/>
+        </w:tabs>
+        <w:rPr>
+          <w:lang w:val="en-GB"/>
+        </w:rPr>
+      </w:pPr>
+      <w:r>
+        <w:rPr>
+          <w:lang w:val="en-GB"/>
+        </w:rPr>
         <w:t>}</w:t>
       </w:r>
     </w:p>
@@ -250,35 +487,105 @@
         <w:tabs>
           <w:tab w:val="left" w:pos="3660"/>
         </w:tabs>
-      </w:pPr>
-    </w:p>
-    <w:p>
-      <w:pPr>
-        <w:tabs>
-          <w:tab w:val="left" w:pos="3660"/>
-        </w:tabs>
-      </w:pPr>
+        <w:rPr>
+          <w:lang w:val="en-GB"/>
+        </w:rPr>
+      </w:pPr>
+    </w:p>
+    <w:p>
+      <w:pPr>
+        <w:tabs>
+          <w:tab w:val="left" w:pos="3660"/>
+        </w:tabs>
+        <w:rPr>
+          <w:lang w:val="en-GB"/>
+        </w:rPr>
+      </w:pPr>
+      <w:r>
+        <w:rPr>
+          <w:lang w:val="en-GB"/>
+        </w:rPr>
+        <w:t xml:space="preserve">entity </w:t>
+      </w:r>
       <w:proofErr w:type="spellStart"/>
       <w:r>
-        <w:t>entity</w:t>
+        <w:rPr>
+          <w:lang w:val="en-GB"/>
+        </w:rPr>
+        <w:t>SystemObslugiStudenta</w:t>
       </w:r>
       <w:proofErr w:type="spellEnd"/>
       <w:r>
-        <w:t xml:space="preserve"> Student {</w:t>
-      </w:r>
-    </w:p>
-    <w:p>
-      <w:pPr>
-        <w:tabs>
-          <w:tab w:val="left" w:pos="3660"/>
-        </w:tabs>
-      </w:pPr>
-      <w:r>
-        <w:t xml:space="preserve">  * id: </w:t>
+        <w:rPr>
+          <w:lang w:val="en-GB"/>
+        </w:rPr>
+        <w:t xml:space="preserve"> {</w:t>
+      </w:r>
+    </w:p>
+    <w:p>
+      <w:pPr>
+        <w:tabs>
+          <w:tab w:val="left" w:pos="3660"/>
+        </w:tabs>
+        <w:rPr>
+          <w:lang w:val="en-GB"/>
+        </w:rPr>
+      </w:pPr>
+      <w:r>
+        <w:rPr>
+          <w:lang w:val="en-GB"/>
+        </w:rPr>
+        <w:t xml:space="preserve">  * id: int</w:t>
+      </w:r>
+    </w:p>
+    <w:p>
+      <w:pPr>
+        <w:tabs>
+          <w:tab w:val="left" w:pos="3660"/>
+        </w:tabs>
+      </w:pPr>
+      <w:r>
+        <w:rPr>
+          <w:lang w:val="en-GB"/>
+        </w:rPr>
+        <w:t xml:space="preserve">  </w:t>
+      </w:r>
+      <w:r>
+        <w:t>* nazwa: string</w:t>
+      </w:r>
+    </w:p>
+    <w:p>
+      <w:pPr>
+        <w:tabs>
+          <w:tab w:val="left" w:pos="3660"/>
+        </w:tabs>
+      </w:pPr>
+      <w:r>
+        <w:t>}</w:t>
+      </w:r>
+    </w:p>
+    <w:p>
+      <w:pPr>
+        <w:tabs>
+          <w:tab w:val="left" w:pos="3660"/>
+        </w:tabs>
+      </w:pPr>
+      <w:r>
+        <w:t>Konto ||--|{ Student</w:t>
+      </w:r>
+    </w:p>
+    <w:p>
+      <w:pPr>
+        <w:tabs>
+          <w:tab w:val="left" w:pos="3660"/>
+        </w:tabs>
+      </w:pPr>
+      <w:r>
+        <w:t xml:space="preserve">Konto }|--|| </w:t>
       </w:r>
       <w:proofErr w:type="spellStart"/>
       <w:r>
-        <w:t>int</w:t>
+        <w:t>SystemObslugiStudenta</w:t>
       </w:r>
       <w:proofErr w:type="spellEnd"/>
     </w:p>
@@ -287,162 +594,9 @@
         <w:tabs>
           <w:tab w:val="left" w:pos="3660"/>
         </w:tabs>
-      </w:pPr>
-      <w:r>
-        <w:t xml:space="preserve">  * </w:t>
-      </w:r>
-      <w:proofErr w:type="spellStart"/>
-      <w:r>
-        <w:t>imie</w:t>
-      </w:r>
-      <w:proofErr w:type="spellEnd"/>
-      <w:r>
-        <w:t>: string</w:t>
-      </w:r>
-    </w:p>
-    <w:p>
-      <w:pPr>
-        <w:tabs>
-          <w:tab w:val="left" w:pos="3660"/>
-        </w:tabs>
-      </w:pPr>
-      <w:r>
-        <w:t xml:space="preserve">  * nazwisko: string</w:t>
-      </w:r>
-    </w:p>
-    <w:p>
-      <w:pPr>
-        <w:tabs>
-          <w:tab w:val="left" w:pos="3660"/>
-        </w:tabs>
-      </w:pPr>
-      <w:r>
-        <w:t xml:space="preserve">  * adres: string</w:t>
-      </w:r>
-    </w:p>
-    <w:p>
-      <w:pPr>
-        <w:tabs>
-          <w:tab w:val="left" w:pos="3660"/>
-        </w:tabs>
-      </w:pPr>
-      <w:r>
-        <w:t xml:space="preserve">  * </w:t>
-      </w:r>
-      <w:proofErr w:type="spellStart"/>
-      <w:r>
-        <w:t>numer_telefonu</w:t>
-      </w:r>
-      <w:proofErr w:type="spellEnd"/>
-      <w:r>
-        <w:t>: string</w:t>
-      </w:r>
-    </w:p>
-    <w:p>
-      <w:pPr>
-        <w:tabs>
-          <w:tab w:val="left" w:pos="3660"/>
-        </w:tabs>
-      </w:pPr>
-      <w:r>
-        <w:t>}</w:t>
-      </w:r>
-    </w:p>
-    <w:p>
-      <w:pPr>
-        <w:tabs>
-          <w:tab w:val="left" w:pos="3660"/>
-        </w:tabs>
-      </w:pPr>
-    </w:p>
-    <w:p>
-      <w:pPr>
-        <w:tabs>
-          <w:tab w:val="left" w:pos="3660"/>
-        </w:tabs>
-      </w:pPr>
-      <w:proofErr w:type="spellStart"/>
-      <w:r>
-        <w:t>entity</w:t>
-      </w:r>
-      <w:proofErr w:type="spellEnd"/>
-      <w:r>
-        <w:t xml:space="preserve"> </w:t>
-      </w:r>
-      <w:proofErr w:type="spellStart"/>
-      <w:r>
-        <w:t>SystemObslugiStudenta</w:t>
-      </w:r>
-      <w:proofErr w:type="spellEnd"/>
-      <w:r>
-        <w:t xml:space="preserve"> {</w:t>
-      </w:r>
-    </w:p>
-    <w:p>
-      <w:pPr>
-        <w:tabs>
-          <w:tab w:val="left" w:pos="3660"/>
-        </w:tabs>
-      </w:pPr>
-      <w:r>
-        <w:t xml:space="preserve">  * id: </w:t>
-      </w:r>
-      <w:proofErr w:type="spellStart"/>
-      <w:r>
-        <w:t>int</w:t>
-      </w:r>
-      <w:proofErr w:type="spellEnd"/>
-    </w:p>
-    <w:p>
-      <w:pPr>
-        <w:tabs>
-          <w:tab w:val="left" w:pos="3660"/>
-        </w:tabs>
-      </w:pPr>
-      <w:r>
-        <w:t xml:space="preserve">  * nazwa: string</w:t>
-      </w:r>
-    </w:p>
-    <w:p>
-      <w:pPr>
-        <w:tabs>
-          <w:tab w:val="left" w:pos="3660"/>
-        </w:tabs>
-      </w:pPr>
-      <w:r>
-        <w:t>}</w:t>
-      </w:r>
-    </w:p>
-    <w:p>
-      <w:pPr>
-        <w:tabs>
-          <w:tab w:val="left" w:pos="3660"/>
-        </w:tabs>
-      </w:pPr>
-      <w:r>
-        <w:t>Konto --|&gt; Student</w:t>
-      </w:r>
-    </w:p>
-    <w:p>
-      <w:pPr>
-        <w:tabs>
-          <w:tab w:val="left" w:pos="3660"/>
-        </w:tabs>
-      </w:pPr>
-      <w:r>
-        <w:t xml:space="preserve">Konto --|&gt; </w:t>
-      </w:r>
-      <w:proofErr w:type="spellStart"/>
-      <w:r>
-        <w:t>SystemObslugiStudenta</w:t>
-      </w:r>
-      <w:proofErr w:type="spellEnd"/>
-    </w:p>
-    <w:p>
-      <w:pPr>
-        <w:tabs>
-          <w:tab w:val="left" w:pos="3660"/>
-        </w:tabs>
+        <w:rPr>
+          <w:lang w:val="en-GB"/>
+        </w:rPr>
       </w:pPr>
       <w:r>
         <w:t>@enduml</w:t>
@@ -453,51 +607,30 @@
         <w:tabs>
           <w:tab w:val="left" w:pos="3660"/>
         </w:tabs>
-      </w:pPr>
-    </w:p>
-    <w:p>
-      <w:pPr>
-        <w:tabs>
-          <w:tab w:val="left" w:pos="3660"/>
-        </w:tabs>
-      </w:pPr>
-    </w:p>
-    <w:p>
-      <w:pPr>
-        <w:tabs>
-          <w:tab w:val="left" w:pos="3660"/>
-        </w:tabs>
-      </w:pPr>
-    </w:p>
-    <w:p>
-      <w:pPr>
-        <w:tabs>
-          <w:tab w:val="left" w:pos="3660"/>
-        </w:tabs>
-      </w:pPr>
-    </w:p>
-    <w:p>
-      <w:pPr>
-        <w:tabs>
-          <w:tab w:val="left" w:pos="3660"/>
-        </w:tabs>
-      </w:pPr>
-    </w:p>
-    <w:p>
-      <w:pPr>
-        <w:tabs>
-          <w:tab w:val="left" w:pos="3660"/>
-        </w:tabs>
-      </w:pPr>
-      <w:r>
-        <w:rPr>
-          <w:noProof/>
-        </w:rPr>
+        <w:rPr>
+          <w:lang w:val="en-GB"/>
+        </w:rPr>
+      </w:pPr>
+    </w:p>
+    <w:p>
+      <w:pPr>
+        <w:tabs>
+          <w:tab w:val="left" w:pos="3660"/>
+        </w:tabs>
+      </w:pPr>
+    </w:p>
+    <w:p>
+      <w:pPr>
+        <w:tabs>
+          <w:tab w:val="left" w:pos="3660"/>
+        </w:tabs>
+      </w:pPr>
+      <w:r>
         <w:drawing>
-          <wp:inline distT="0" distB="0" distL="0" distR="0" wp14:anchorId="791124C6" wp14:editId="21BCC814">
-            <wp:extent cx="4229100" cy="3000375"/>
-            <wp:effectExtent l="0" t="0" r="0" b="9525"/>
-            <wp:docPr id="5" name="Obraz 5"/>
+          <wp:inline distT="0" distB="0" distL="0" distR="0" wp14:anchorId="4719CD88" wp14:editId="2697C79C">
+            <wp:extent cx="4025900" cy="3387402"/>
+            <wp:effectExtent l="0" t="0" r="0" b="3810"/>
+            <wp:docPr id="1" name="Obraz 1" descr="Obraz zawierający diagram&#10;&#10;Opis wygenerowany automatycznie"/>
             <wp:cNvGraphicFramePr>
               <a:graphicFrameLocks xmlns:a="http://schemas.openxmlformats.org/drawingml/2006/main" noChangeAspect="1"/>
             </wp:cNvGraphicFramePr>
@@ -505,17 +638,11 @@
               <a:graphicData uri="http://schemas.openxmlformats.org/drawingml/2006/picture">
                 <pic:pic xmlns:pic="http://schemas.openxmlformats.org/drawingml/2006/picture">
                   <pic:nvPicPr>
-                    <pic:cNvPr id="5" name="Obraz 5"/>
+                    <pic:cNvPr id="1" name="Obraz 1" descr="Obraz zawierający diagram&#10;&#10;Opis wygenerowany automatycznie"/>
                     <pic:cNvPicPr/>
                   </pic:nvPicPr>
                   <pic:blipFill>
-                    <a:blip r:embed="rId5">
-                      <a:extLst>
-                        <a:ext uri="{28A0092B-C50C-407E-A947-70E740481C1C}">
-                          <a14:useLocalDpi xmlns:a14="http://schemas.microsoft.com/office/drawing/2010/main" val="0"/>
-                        </a:ext>
-                      </a:extLst>
-                    </a:blip>
+                    <a:blip r:embed="rId5"/>
                     <a:stretch>
                       <a:fillRect/>
                     </a:stretch>
@@ -523,7 +650,7 @@
                   <pic:spPr>
                     <a:xfrm>
                       <a:off x="0" y="0"/>
-                      <a:ext cx="4229100" cy="3000375"/>
+                      <a:ext cx="4026875" cy="3388222"/>
                     </a:xfrm>
                     <a:prstGeom prst="rect">
                       <a:avLst/>
@@ -535,13 +662,6 @@
           </wp:inline>
         </w:drawing>
       </w:r>
-    </w:p>
-    <w:p>
-      <w:pPr>
-        <w:tabs>
-          <w:tab w:val="left" w:pos="3660"/>
-        </w:tabs>
-      </w:pPr>
     </w:p>
     <w:p/>
     <w:sectPr>

</xml_diff>